<commit_message>
CPRE - Modulo 07
</commit_message>
<xml_diff>
--- a/modulo06/modulo06.docx
+++ b/modulo06/modulo06.docx
@@ -1889,16 +1889,7 @@
         <w:pStyle w:val="Ttulo1"/>
       </w:pPr>
       <w:r>
-        <w:t>Parte 0</w:t>
-      </w:r>
-      <w:r>
-        <w:t>6</w:t>
-      </w:r>
-      <w:r>
-        <w:t xml:space="preserve"> – Modelagem de requisitos na perspectiva </w:t>
-      </w:r>
-      <w:r>
-        <w:t>Funcional</w:t>
+        <w:t>Parte 06 – Modelagem de requisitos na perspectiva Funcional</w:t>
       </w:r>
     </w:p>
     <w:p>
@@ -2314,16 +2305,7 @@
         <w:pStyle w:val="Ttulo1"/>
       </w:pPr>
       <w:r>
-        <w:t>Parte 0</w:t>
-      </w:r>
-      <w:r>
-        <w:t>7</w:t>
-      </w:r>
-      <w:r>
-        <w:t xml:space="preserve"> – Modelagem de requisitos na perspectiva </w:t>
-      </w:r>
-      <w:r>
-        <w:t>Comportamental</w:t>
+        <w:t>Parte 07 – Modelagem de requisitos na perspectiva Comportamental</w:t>
       </w:r>
     </w:p>
     <w:p>
@@ -2344,230 +2326,217 @@
           <w:b/>
         </w:rPr>
       </w:pPr>
+      <w:r>
+        <w:rPr>
+          <w:b/>
+        </w:rPr>
+        <w:t>Statecharts</w:t>
+      </w:r>
+    </w:p>
+    <w:p>
+      <w:pPr>
+        <w:pStyle w:val="PargrafodaLista"/>
+        <w:numPr>
+          <w:ilvl w:val="0"/>
+          <w:numId w:val="16"/>
+        </w:numPr>
+      </w:pPr>
+      <w:r>
+        <w:rPr>
+          <w:b/>
+        </w:rPr>
+        <w:t xml:space="preserve">Estado: </w:t>
+      </w:r>
+      <w:r>
+        <w:t>Define o momento no qual o sistema apresenta um comportamento e espera um evento para executar uma transição definida.</w:t>
+      </w:r>
+    </w:p>
+    <w:p>
+      <w:pPr>
+        <w:pStyle w:val="PargrafodaLista"/>
+        <w:numPr>
+          <w:ilvl w:val="0"/>
+          <w:numId w:val="16"/>
+        </w:numPr>
+      </w:pPr>
+      <w:r>
+        <w:rPr>
+          <w:b/>
+        </w:rPr>
+        <w:t xml:space="preserve">Transição: </w:t>
+      </w:r>
+      <w:r>
+        <w:t>Define a mudança de um estadão para outro estado. É desencadeada por um evento que ocorre em um determinado estado.</w:t>
+      </w:r>
+    </w:p>
+    <w:p>
+      <w:pPr>
+        <w:pStyle w:val="PargrafodaLista"/>
+        <w:numPr>
+          <w:ilvl w:val="0"/>
+          <w:numId w:val="16"/>
+        </w:numPr>
+      </w:pPr>
+      <w:r>
+        <w:rPr>
+          <w:b/>
+        </w:rPr>
+        <w:t xml:space="preserve">Estado inicial: </w:t>
+      </w:r>
+      <w:r>
+        <w:t>Define o início da transição de estados.</w:t>
+      </w:r>
+    </w:p>
+    <w:p>
+      <w:pPr>
+        <w:pStyle w:val="PargrafodaLista"/>
+        <w:numPr>
+          <w:ilvl w:val="0"/>
+          <w:numId w:val="16"/>
+        </w:numPr>
+      </w:pPr>
+      <w:r>
+        <w:rPr>
+          <w:b/>
+        </w:rPr>
+        <w:t>Estado Final:</w:t>
+      </w:r>
+      <w:r>
+        <w:t xml:space="preserve"> </w:t>
+      </w:r>
+      <w:r>
+        <w:t>Define o fim da transição de estados.</w:t>
+      </w:r>
+    </w:p>
+    <w:p>
+      <w:pPr>
+        <w:rPr>
+          <w:b/>
+        </w:rPr>
+      </w:pPr>
+      <w:r>
+        <w:rPr>
+          <w:b/>
+        </w:rPr>
+        <w:t xml:space="preserve">Diagrama </w:t>
+      </w:r>
+      <w:r>
+        <w:rPr>
+          <w:b/>
+        </w:rPr>
+        <w:t>de estados</w:t>
+      </w:r>
+      <w:r>
+        <w:rPr>
+          <w:b/>
+        </w:rPr>
+        <w:t xml:space="preserve"> UML</w:t>
+      </w:r>
+    </w:p>
+    <w:p>
+      <w:pPr>
+        <w:pStyle w:val="PargrafodaLista"/>
+        <w:numPr>
+          <w:ilvl w:val="0"/>
+          <w:numId w:val="16"/>
+        </w:numPr>
+      </w:pPr>
+      <w:r>
+        <w:rPr>
+          <w:b/>
+        </w:rPr>
+        <w:t xml:space="preserve">Estado: </w:t>
+      </w:r>
+      <w:r>
+        <w:t>Define o momento no qual o sistema apresenta um comportamento e espera um evento para executar uma transição definida.</w:t>
+      </w:r>
+    </w:p>
+    <w:p>
+      <w:pPr>
+        <w:pStyle w:val="PargrafodaLista"/>
+        <w:numPr>
+          <w:ilvl w:val="0"/>
+          <w:numId w:val="16"/>
+        </w:numPr>
+      </w:pPr>
+      <w:r>
+        <w:rPr>
+          <w:b/>
+        </w:rPr>
+        <w:t xml:space="preserve">Transição: </w:t>
+      </w:r>
+      <w:r>
+        <w:t>Define a mudança de um estadão para outro estado. É desencadeada por um evento que ocorre em um determinado estado.</w:t>
+      </w:r>
+    </w:p>
+    <w:p>
+      <w:pPr>
+        <w:pStyle w:val="PargrafodaLista"/>
+        <w:numPr>
+          <w:ilvl w:val="0"/>
+          <w:numId w:val="16"/>
+        </w:numPr>
+      </w:pPr>
+      <w:r>
+        <w:rPr>
+          <w:b/>
+        </w:rPr>
+        <w:t xml:space="preserve">Estado inicial: </w:t>
+      </w:r>
+      <w:r>
+        <w:t>Define o início da transição de estados.</w:t>
+      </w:r>
+    </w:p>
+    <w:p>
+      <w:pPr>
+        <w:pStyle w:val="PargrafodaLista"/>
+        <w:numPr>
+          <w:ilvl w:val="0"/>
+          <w:numId w:val="16"/>
+        </w:numPr>
+      </w:pPr>
+      <w:r>
+        <w:rPr>
+          <w:b/>
+        </w:rPr>
+        <w:t>Estado Final:</w:t>
+      </w:r>
+      <w:r>
+        <w:t xml:space="preserve"> </w:t>
+      </w:r>
+      <w:r>
+        <w:t>Define o fim da transição de estados.</w:t>
+      </w:r>
+    </w:p>
+    <w:p>
+      <w:pPr>
+        <w:rPr>
+          <w:b/>
+        </w:rPr>
+      </w:pPr>
+    </w:p>
+    <w:p>
+      <w:pPr>
+        <w:rPr>
+          <w:b/>
+        </w:rPr>
+      </w:pPr>
+      <w:r>
+        <w:rPr>
+          <w:b/>
+        </w:rPr>
+        <w:t xml:space="preserve">Ponto de entrada: </w:t>
+      </w:r>
+      <w:r>
+        <w:t xml:space="preserve">Descreve o </w:t>
+      </w:r>
       <w:proofErr w:type="spellStart"/>
       <w:r>
-        <w:rPr>
-          <w:b/>
-        </w:rPr>
-        <w:t>Statecharts</w:t>
+        <w:t>pseudo-estado</w:t>
       </w:r>
       <w:proofErr w:type="spellEnd"/>
-    </w:p>
-    <w:p>
-      <w:pPr>
-        <w:pStyle w:val="PargrafodaLista"/>
-        <w:numPr>
-          <w:ilvl w:val="0"/>
-          <w:numId w:val="16"/>
-        </w:numPr>
-      </w:pPr>
-      <w:r>
-        <w:rPr>
-          <w:b/>
-        </w:rPr>
-        <w:t xml:space="preserve">Estado: </w:t>
-      </w:r>
-      <w:r>
-        <w:t>Define o momento no qual o sistema apresenta um comportamento e espera um evento para executar uma transição definida.</w:t>
-      </w:r>
-    </w:p>
-    <w:p>
-      <w:pPr>
-        <w:pStyle w:val="PargrafodaLista"/>
-        <w:numPr>
-          <w:ilvl w:val="0"/>
-          <w:numId w:val="16"/>
-        </w:numPr>
-      </w:pPr>
-      <w:r>
-        <w:rPr>
-          <w:b/>
-        </w:rPr>
-        <w:t xml:space="preserve">Transição: </w:t>
-      </w:r>
-      <w:r>
-        <w:t>Define a mudança de um estadão para outro estado. É desencadeada por um evento que ocorre em um determinado estado.</w:t>
-      </w:r>
-    </w:p>
-    <w:p>
-      <w:pPr>
-        <w:pStyle w:val="PargrafodaLista"/>
-        <w:numPr>
-          <w:ilvl w:val="0"/>
-          <w:numId w:val="16"/>
-        </w:numPr>
-      </w:pPr>
-      <w:r>
-        <w:rPr>
-          <w:b/>
-        </w:rPr>
-        <w:t xml:space="preserve">Estado inicial: </w:t>
-      </w:r>
-      <w:r>
-        <w:t>Define o início da transição de estados.</w:t>
-      </w:r>
-    </w:p>
-    <w:p>
-      <w:pPr>
-        <w:pStyle w:val="PargrafodaLista"/>
-        <w:numPr>
-          <w:ilvl w:val="0"/>
-          <w:numId w:val="16"/>
-        </w:numPr>
-      </w:pPr>
-      <w:r>
-        <w:rPr>
-          <w:b/>
-        </w:rPr>
-        <w:t>Estado Final:</w:t>
-      </w:r>
-      <w:r>
-        <w:t xml:space="preserve"> </w:t>
-      </w:r>
-      <w:r>
-        <w:t xml:space="preserve">Define o </w:t>
-      </w:r>
-      <w:r>
-        <w:t>fim</w:t>
-      </w:r>
-      <w:r>
-        <w:t xml:space="preserve"> da transição de estados.</w:t>
-      </w:r>
-    </w:p>
-    <w:p>
-      <w:pPr>
-        <w:rPr>
-          <w:b/>
-        </w:rPr>
-      </w:pPr>
-      <w:r>
-        <w:rPr>
-          <w:b/>
-        </w:rPr>
-        <w:t xml:space="preserve">Diagrama </w:t>
-      </w:r>
-      <w:r>
-        <w:rPr>
-          <w:b/>
-        </w:rPr>
-        <w:t>de estados</w:t>
-      </w:r>
-      <w:r>
-        <w:rPr>
-          <w:b/>
-        </w:rPr>
-        <w:t xml:space="preserve"> UML</w:t>
-      </w:r>
-    </w:p>
-    <w:p>
-      <w:pPr>
-        <w:pStyle w:val="PargrafodaLista"/>
-        <w:numPr>
-          <w:ilvl w:val="0"/>
-          <w:numId w:val="16"/>
-        </w:numPr>
-      </w:pPr>
-      <w:r>
-        <w:rPr>
-          <w:b/>
-        </w:rPr>
-        <w:t xml:space="preserve">Estado: </w:t>
-      </w:r>
-      <w:r>
-        <w:t>Define o momento no qual o sistema apresenta um comportamento e espera um evento para executar uma transição definida.</w:t>
-      </w:r>
-    </w:p>
-    <w:p>
-      <w:pPr>
-        <w:pStyle w:val="PargrafodaLista"/>
-        <w:numPr>
-          <w:ilvl w:val="0"/>
-          <w:numId w:val="16"/>
-        </w:numPr>
-      </w:pPr>
-      <w:r>
-        <w:rPr>
-          <w:b/>
-        </w:rPr>
-        <w:t xml:space="preserve">Transição: </w:t>
-      </w:r>
-      <w:r>
-        <w:t>Define a mudança de um estadão para outro estado. É desencadeada por um evento que ocorre em um determinado estado.</w:t>
-      </w:r>
-    </w:p>
-    <w:p>
-      <w:pPr>
-        <w:pStyle w:val="PargrafodaLista"/>
-        <w:numPr>
-          <w:ilvl w:val="0"/>
-          <w:numId w:val="16"/>
-        </w:numPr>
-      </w:pPr>
-      <w:r>
-        <w:rPr>
-          <w:b/>
-        </w:rPr>
-        <w:t xml:space="preserve">Estado inicial: </w:t>
-      </w:r>
-      <w:r>
-        <w:t>Define o início da transição de estados.</w:t>
-      </w:r>
-    </w:p>
-    <w:p>
-      <w:pPr>
-        <w:pStyle w:val="PargrafodaLista"/>
-        <w:numPr>
-          <w:ilvl w:val="0"/>
-          <w:numId w:val="16"/>
-        </w:numPr>
-      </w:pPr>
-      <w:r>
-        <w:rPr>
-          <w:b/>
-        </w:rPr>
-        <w:t>Estado Final:</w:t>
-      </w:r>
-      <w:r>
-        <w:t xml:space="preserve"> </w:t>
-      </w:r>
-      <w:r>
-        <w:t>Define o fim da transição de estados.</w:t>
-      </w:r>
-    </w:p>
-    <w:p>
-      <w:pPr>
-        <w:rPr>
-          <w:b/>
-        </w:rPr>
-      </w:pPr>
-    </w:p>
-    <w:p>
-      <w:pPr>
-        <w:rPr>
-          <w:b/>
-        </w:rPr>
-      </w:pPr>
-      <w:r>
-        <w:rPr>
-          <w:b/>
-        </w:rPr>
-        <w:t xml:space="preserve">Ponto de entrada: </w:t>
-      </w:r>
-      <w:r>
-        <w:t xml:space="preserve">Descreve o </w:t>
-      </w:r>
-      <w:proofErr w:type="spellStart"/>
-      <w:r>
-        <w:t>pseudo-estado</w:t>
-      </w:r>
-      <w:proofErr w:type="spellEnd"/>
-      <w:r>
-        <w:t xml:space="preserve"> externamente visível imed</w:t>
-      </w:r>
-      <w:bookmarkStart w:id="0" w:name="_GoBack"/>
-      <w:bookmarkEnd w:id="0"/>
-      <w:r>
-        <w:t>iatamente associado a um estado interno.</w:t>
+      <w:r>
+        <w:t xml:space="preserve"> externamente visível imediatamente associado a um estado interno.</w:t>
       </w:r>
       <w:r>
         <w:rPr>
@@ -2598,10 +2567,7 @@
       </w:r>
       <w:proofErr w:type="spellEnd"/>
       <w:r>
-        <w:t xml:space="preserve"> externamente visível </w:t>
-      </w:r>
-      <w:r>
-        <w:t xml:space="preserve">tendo como </w:t>
+        <w:t xml:space="preserve"> externamente visível tendo como </w:t>
       </w:r>
       <w:r>
         <w:t>origem um</w:t>
@@ -2612,10 +2578,219 @@
     </w:p>
     <w:p>
       <w:pPr>
-        <w:rPr>
-          <w:b/>
-        </w:rPr>
-      </w:pPr>
+        <w:pStyle w:val="Ttulo2"/>
+      </w:pPr>
+      <w:bookmarkStart w:id="0" w:name="_GoBack"/>
+      <w:r>
+        <w:t xml:space="preserve">Resumo: </w:t>
+      </w:r>
+    </w:p>
+    <w:p/>
+    <w:p>
+      <w:r>
+        <w:t>Modelo: o engenheiro documenta três tipos de requisitos: metas, casos de uso cenários</w:t>
+      </w:r>
+    </w:p>
+    <w:p>
+      <w:r>
+        <w:t>Modelo é uma imagem que abstrai da realidade ou que funciona como uma representação abstrata da realidade a ser criada.</w:t>
+      </w:r>
+      <w:r>
+        <w:t xml:space="preserve"> </w:t>
+      </w:r>
+    </w:p>
+    <w:p>
+      <w:r>
+        <w:t>Modelo tem três propriedades:</w:t>
+      </w:r>
+    </w:p>
+    <w:p>
+      <w:pPr>
+        <w:pStyle w:val="PargrafodaLista"/>
+        <w:numPr>
+          <w:ilvl w:val="0"/>
+          <w:numId w:val="16"/>
+        </w:numPr>
+      </w:pPr>
+      <w:r>
+        <w:t>Representação da realidade</w:t>
+      </w:r>
+    </w:p>
+    <w:p>
+      <w:pPr>
+        <w:pStyle w:val="PargrafodaLista"/>
+        <w:numPr>
+          <w:ilvl w:val="0"/>
+          <w:numId w:val="16"/>
+        </w:numPr>
+      </w:pPr>
+      <w:r>
+        <w:t xml:space="preserve">Redução da realidade </w:t>
+      </w:r>
+    </w:p>
+    <w:p>
+      <w:pPr>
+        <w:pStyle w:val="PargrafodaLista"/>
+        <w:numPr>
+          <w:ilvl w:val="0"/>
+          <w:numId w:val="16"/>
+        </w:numPr>
+      </w:pPr>
+      <w:r>
+        <w:t xml:space="preserve">Pragmatismo </w:t>
+      </w:r>
+    </w:p>
+    <w:p>
+      <w:pPr>
+        <w:pStyle w:val="PargrafodaLista"/>
+      </w:pPr>
+    </w:p>
+    <w:p>
+      <w:r>
+        <w:t>Sintaxe são elementos de modelagem que serão utilizados e também as regras de utilização dos mesmos.</w:t>
+      </w:r>
+    </w:p>
+    <w:p>
+      <w:r>
+        <w:t>Semântica é o estudo do significado de cada elemento.</w:t>
+      </w:r>
+    </w:p>
+    <w:p>
+      <w:r>
+        <w:t>Linguagens de modelagem: Formais</w:t>
+      </w:r>
+      <w:r>
+        <w:t>,</w:t>
+      </w:r>
+      <w:r>
+        <w:t xml:space="preserve"> Informais</w:t>
+      </w:r>
+      <w:r>
+        <w:t xml:space="preserve"> e semiformais dependendo de seu grau de formalização.</w:t>
+      </w:r>
+    </w:p>
+    <w:p>
+      <w:r>
+        <w:t>Modelo de Metas</w:t>
+      </w:r>
+    </w:p>
+    <w:p>
+      <w:r>
+        <w:t xml:space="preserve">Stakeholders declaram suas metas ou intenções </w:t>
+      </w:r>
+    </w:p>
+    <w:p>
+      <w:r>
+        <w:t>Usa-se para modelar as Árvores E/OU</w:t>
+      </w:r>
+    </w:p>
+    <w:p>
+      <w:r>
+        <w:t xml:space="preserve">Decomposição E: </w:t>
+      </w:r>
+      <w:r>
+        <w:t xml:space="preserve">para que </w:t>
+      </w:r>
+      <w:proofErr w:type="spellStart"/>
+      <w:r>
+        <w:t>super</w:t>
+      </w:r>
+      <w:proofErr w:type="spellEnd"/>
+      <w:r>
+        <w:t xml:space="preserve"> meta seja atingidas TODAS as submetas devem ser atingidas.</w:t>
+      </w:r>
+    </w:p>
+    <w:p>
+      <w:r>
+        <w:t>Decomposição OU:</w:t>
+      </w:r>
+      <w:r>
+        <w:t xml:space="preserve"> </w:t>
+      </w:r>
+      <w:r>
+        <w:t>para que super. meta seja atingida basta que pelos menos uma submeta seja atingida.</w:t>
+      </w:r>
+    </w:p>
+    <w:p>
+      <w:r>
+        <w:t>Caso de Uso: para documentar funcionalidades do sistema.</w:t>
+      </w:r>
+    </w:p>
+    <w:p>
+      <w:r>
+        <w:t>Pode ser pelo diagrama de casos de uso e/ou por especificação de caso de usos.</w:t>
+      </w:r>
+    </w:p>
+    <w:p/>
+    <w:p>
+      <w:r>
+        <w:t>Três perspectivas sobre requisitos:</w:t>
+      </w:r>
+    </w:p>
+    <w:p>
+      <w:r>
+        <w:t>Perspectiva Estrutural: Estrutura de dados</w:t>
+      </w:r>
+    </w:p>
+    <w:p>
+      <w:pPr>
+        <w:ind w:firstLine="708"/>
+      </w:pPr>
+      <w:r>
+        <w:t>Diagrama Entidade-relacionamento</w:t>
+      </w:r>
+    </w:p>
+    <w:p>
+      <w:pPr>
+        <w:ind w:firstLine="708"/>
+      </w:pPr>
+      <w:r>
+        <w:t>Diagrama de classes</w:t>
+      </w:r>
+    </w:p>
+    <w:p>
+      <w:r>
+        <w:t>Perspectiva Funcional: Dados ou informações</w:t>
+      </w:r>
+    </w:p>
+    <w:p>
+      <w:pPr>
+        <w:ind w:firstLine="708"/>
+      </w:pPr>
+      <w:r>
+        <w:t>Diagrama de fluxo de dados</w:t>
+      </w:r>
+    </w:p>
+    <w:p>
+      <w:pPr>
+        <w:ind w:firstLine="708"/>
+      </w:pPr>
+      <w:r>
+        <w:t>Diagrama de atividades</w:t>
+      </w:r>
+    </w:p>
+    <w:p>
+      <w:r>
+        <w:t>Perspectiva Comportamental: Estados</w:t>
+      </w:r>
+    </w:p>
+    <w:bookmarkEnd w:id="0"/>
+    <w:p>
+      <w:pPr>
+        <w:ind w:firstLine="708"/>
+      </w:pPr>
+      <w:r>
+        <w:lastRenderedPageBreak/>
+        <w:t>Modelos: Statecharts</w:t>
+      </w:r>
+    </w:p>
+    <w:p>
+      <w:pPr>
+        <w:ind w:firstLine="708"/>
+      </w:pPr>
+      <w:r>
+        <w:t>Diagrama de estados de UML</w:t>
+      </w:r>
     </w:p>
     <w:sectPr>
       <w:footerReference w:type="default" r:id="rId7"/>
@@ -4784,9 +4959,32 @@
       <w:szCs w:val="32"/>
     </w:rPr>
   </w:style>
+  <w:style w:type="paragraph" w:styleId="Ttulo2">
+    <w:name w:val="heading 2"/>
+    <w:basedOn w:val="Normal"/>
+    <w:next w:val="Normal"/>
+    <w:link w:val="Ttulo2Char"/>
+    <w:uiPriority w:val="9"/>
+    <w:unhideWhenUsed/>
+    <w:qFormat/>
+    <w:rsid w:val="008A1DF2"/>
+    <w:pPr>
+      <w:keepNext/>
+      <w:keepLines/>
+      <w:spacing w:before="40" w:after="0"/>
+      <w:outlineLvl w:val="1"/>
+    </w:pPr>
+    <w:rPr>
+      <w:rFonts w:asciiTheme="majorHAnsi" w:eastAsiaTheme="majorEastAsia" w:hAnsiTheme="majorHAnsi" w:cstheme="majorBidi"/>
+      <w:color w:val="2F5496" w:themeColor="accent1" w:themeShade="BF"/>
+      <w:sz w:val="26"/>
+      <w:szCs w:val="26"/>
+    </w:rPr>
+  </w:style>
   <w:style w:type="character" w:default="1" w:styleId="Fontepargpadro">
     <w:name w:val="Default Paragraph Font"/>
     <w:uiPriority w:val="1"/>
+    <w:semiHidden/>
     <w:unhideWhenUsed/>
   </w:style>
   <w:style w:type="table" w:default="1" w:styleId="Tabelanormal">
@@ -4911,6 +5109,19 @@
     <w:link w:val="Rodap"/>
     <w:uiPriority w:val="99"/>
     <w:rsid w:val="003760AA"/>
+  </w:style>
+  <w:style w:type="character" w:customStyle="1" w:styleId="Ttulo2Char">
+    <w:name w:val="Título 2 Char"/>
+    <w:basedOn w:val="Fontepargpadro"/>
+    <w:link w:val="Ttulo2"/>
+    <w:uiPriority w:val="9"/>
+    <w:rsid w:val="008A1DF2"/>
+    <w:rPr>
+      <w:rFonts w:asciiTheme="majorHAnsi" w:eastAsiaTheme="majorEastAsia" w:hAnsiTheme="majorHAnsi" w:cstheme="majorBidi"/>
+      <w:color w:val="2F5496" w:themeColor="accent1" w:themeShade="BF"/>
+      <w:sz w:val="26"/>
+      <w:szCs w:val="26"/>
+    </w:rPr>
   </w:style>
 </w:styles>
 </file>

</xml_diff>